<commit_message>
applied formatting from original JoS submission
this doesn't get the styles, unfortunately, despite the name in MS Word
</commit_message>
<xml_diff>
--- a/custom-reference-doc.docx
+++ b/custom-reference-doc.docx
@@ -315,8 +315,8 @@
         <w:tblCaption w:val="Table caption."/>
       </w:tblPr>
       <w:tblGrid>
-        <w:gridCol w:w="772"/>
-        <w:gridCol w:w="772"/>
+        <w:gridCol w:w="823"/>
+        <w:gridCol w:w="823"/>
       </w:tblGrid>
       <w:tr>
         <w:trPr>
@@ -485,9 +485,6 @@
 <w:endnotes xmlns:wpc="http://schemas.microsoft.com/office/word/2010/wordprocessingCanvas" xmlns:cx="http://schemas.microsoft.com/office/drawing/2014/chartex" xmlns:cx1="http://schemas.microsoft.com/office/drawing/2015/9/8/chartex" xmlns:cx2="http://schemas.microsoft.com/office/drawing/2015/10/21/chartex" xmlns:cx3="http://schemas.microsoft.com/office/drawing/2016/5/9/chartex" xmlns:cx4="http://schemas.microsoft.com/office/drawing/2016/5/10/chartex" xmlns:cx5="http://schemas.microsoft.com/office/drawing/2016/5/11/chartex" xmlns:cx6="http://schemas.microsoft.com/office/drawing/2016/5/12/chartex" xmlns:cx7="http://schemas.microsoft.com/office/drawing/2016/5/13/chartex" xmlns:cx8="http://schemas.microsoft.com/office/drawing/2016/5/14/chartex" xmlns:mc="http://schemas.openxmlformats.org/markup-compatibility/2006" xmlns:aink="http://schemas.microsoft.com/office/drawing/2016/ink" xmlns:am3d="http://schemas.microsoft.com/office/drawing/2017/model3d" xmlns:o="urn:schemas-microsoft-com:office:office" xmlns:oel="http://schemas.microsoft.com/office/2019/extlst" xmlns:r="http://schemas.openxmlformats.org/officeDocument/2006/relationships" xmlns:m="http://schemas.openxmlformats.org/officeDocument/2006/math" xmlns:v="urn:schemas-microsoft-com:vml" xmlns:wp14="http://schemas.microsoft.com/office/word/2010/wordprocessingDrawing" xmlns:wp="http://schemas.openxmlformats.org/drawingml/2006/wordprocessingDrawing" xmlns:w10="urn:schemas-microsoft-com:office:word" xmlns:w="http://schemas.openxmlformats.org/wordprocessingml/2006/main" xmlns:w14="http://schemas.microsoft.com/office/word/2010/wordml" xmlns:w15="http://schemas.microsoft.com/office/word/2012/wordml" xmlns:w16cex="http://schemas.microsoft.com/office/word/2018/wordml/cex" xmlns:w16cid="http://schemas.microsoft.com/office/word/2016/wordml/cid" xmlns:w16="http://schemas.microsoft.com/office/word/2018/wordml" xmlns:w16du="http://schemas.microsoft.com/office/word/2023/wordml/word16du" xmlns:w16sdtdh="http://schemas.microsoft.com/office/word/2020/wordml/sdtdatahash" xmlns:w16se="http://schemas.microsoft.com/office/word/2015/wordml/symex" xmlns:wpg="http://schemas.microsoft.com/office/word/2010/wordprocessingGroup" xmlns:wpi="http://schemas.microsoft.com/office/word/2010/wordprocessingInk" xmlns:wne="http://schemas.microsoft.com/office/word/2006/wordml" xmlns:wps="http://schemas.microsoft.com/office/word/2010/wordprocessingShape" mc:Ignorable="w14 w15 w16se w16cid w16 w16cex w16sdtdh w16du wp14">
   <w:endnote w:type="separator" w:id="-1">
     <w:p>
-      <w:pPr>
-        <w:spacing w:after="0" w:line="240" w:lineRule="auto"/>
-      </w:pPr>
       <w:r>
         <w:separator/>
       </w:r>
@@ -495,9 +492,6 @@
   </w:endnote>
   <w:endnote w:type="continuationSeparator" w:id="0">
     <w:p>
-      <w:pPr>
-        <w:spacing w:after="0" w:line="240" w:lineRule="auto"/>
-      </w:pPr>
       <w:r>
         <w:continuationSeparator/>
       </w:r>
@@ -658,7 +652,7 @@
   <w:docDefaults>
     <w:rPrDefault>
       <w:rPr>
-        <w:rFonts w:asciiTheme="minorHAnsi" w:eastAsiaTheme="minorEastAsia" w:hAnsiTheme="minorHAnsi" w:cstheme="minorBidi"/>
+        <w:rFonts w:asciiTheme="minorHAnsi" w:eastAsiaTheme="minorHAnsi" w:hAnsiTheme="minorHAnsi" w:cstheme="minorBidi"/>
         <w:sz w:val="22"/>
         <w:szCs w:val="22"/>
         <w:lang w:val="en-US" w:eastAsia="en-US" w:bidi="ar-SA"/>
@@ -666,12 +660,24 @@
     </w:rPrDefault>
     <w:pPrDefault>
       <w:pPr>
-        <w:spacing w:after="200" w:line="276" w:lineRule="auto"/>
+        <w:widowControl w:val="0"/>
+        <w:autoSpaceDE w:val="0"/>
+        <w:autoSpaceDN w:val="0"/>
       </w:pPr>
     </w:pPrDefault>
   </w:docDefaults>
   <w:latentStyles w:defLockedState="0" w:defUIPriority="0" w:defSemiHidden="0" w:defUnhideWhenUsed="0" w:defQFormat="0" w:count="376">
-    <w:lsdException w:name="caption" w:uiPriority="35" w:qFormat="1"/>
+    <w:lsdException w:name="heading 2" w:semiHidden="1" w:uiPriority="9" w:unhideWhenUsed="1" w:qFormat="1"/>
+    <w:lsdException w:name="heading 3" w:semiHidden="1" w:uiPriority="9" w:unhideWhenUsed="1" w:qFormat="1"/>
+    <w:lsdException w:name="heading 4" w:semiHidden="1" w:uiPriority="9" w:unhideWhenUsed="1" w:qFormat="1"/>
+    <w:lsdException w:name="heading 5" w:semiHidden="1" w:uiPriority="9" w:unhideWhenUsed="1" w:qFormat="1"/>
+    <w:lsdException w:name="heading 6" w:semiHidden="1" w:uiPriority="9" w:unhideWhenUsed="1" w:qFormat="1"/>
+    <w:lsdException w:name="heading 7" w:semiHidden="1" w:uiPriority="9" w:unhideWhenUsed="1" w:qFormat="1"/>
+    <w:lsdException w:name="heading 8" w:semiHidden="1" w:uiPriority="9" w:unhideWhenUsed="1" w:qFormat="1"/>
+    <w:lsdException w:name="heading 9" w:semiHidden="1" w:uiPriority="9" w:unhideWhenUsed="1" w:qFormat="1"/>
+    <w:lsdException w:name="caption" w:semiHidden="1" w:uiPriority="35" w:unhideWhenUsed="1" w:qFormat="1"/>
+    <w:lsdException w:name="Body Text" w:uiPriority="1"/>
+    <w:lsdException w:name="Subtitle" w:uiPriority="11" w:qFormat="1"/>
     <w:lsdException w:name="Strong" w:uiPriority="22" w:qFormat="1"/>
     <w:lsdException w:name="Emphasis" w:uiPriority="20" w:qFormat="1"/>
     <w:lsdException w:name="Normal Table" w:semiHidden="1" w:unhideWhenUsed="1"/>
@@ -739,7 +745,7 @@
     <w:lsdException w:name="Medium Shading 1 Accent 1"/>
     <w:lsdException w:name="Medium Shading 2 Accent 1"/>
     <w:lsdException w:name="Medium List 1 Accent 1"/>
-    <w:lsdException w:name="List Paragraph" w:uiPriority="34" w:qFormat="1"/>
+    <w:lsdException w:name="List Paragraph" w:uiPriority="1" w:qFormat="1"/>
     <w:lsdException w:name="Quote" w:uiPriority="29" w:qFormat="1"/>
     <w:lsdException w:name="Intense Quote" w:uiPriority="30" w:qFormat="1"/>
     <w:lsdException w:name="Medium List 2 Accent 1"/>
@@ -825,7 +831,7 @@
     <w:lsdException w:name="Subtle Reference" w:uiPriority="31" w:qFormat="1"/>
     <w:lsdException w:name="Intense Reference" w:uiPriority="32" w:qFormat="1"/>
     <w:lsdException w:name="Book Title" w:uiPriority="33" w:qFormat="1"/>
-    <w:lsdException w:name="TOC Heading" w:qFormat="1"/>
+    <w:lsdException w:name="TOC Heading" w:semiHidden="1" w:uiPriority="39" w:unhideWhenUsed="1" w:qFormat="1"/>
     <w:lsdException w:name="Grid Table 4" w:uiPriority="49"/>
     <w:lsdException w:name="Grid Table 5 Dark" w:uiPriority="50"/>
     <w:lsdException w:name="Grid Table 6 Colorful" w:uiPriority="51"/>
@@ -930,29 +936,28 @@
   <w:style w:type="paragraph" w:default="1" w:styleId="Normal">
     <w:name w:val="Normal"/>
     <w:qFormat/>
-    <w:rsid w:val="00C23838"/>
+    <w:rsid w:val="005F678E"/>
+    <w:rPr>
+      <w:rFonts w:ascii="Times New Roman" w:hAnsi="Times New Roman"/>
+    </w:rPr>
   </w:style>
   <w:style w:type="paragraph" w:styleId="Heading1">
     <w:name w:val="heading 1"/>
     <w:basedOn w:val="Normal"/>
-    <w:next w:val="Normal"/>
     <w:link w:val="Heading1Char"/>
     <w:uiPriority w:val="9"/>
     <w:qFormat/>
-    <w:rsid w:val="00C23838"/>
-    <w:pPr>
-      <w:keepNext/>
-      <w:keepLines/>
-      <w:spacing w:before="480" w:after="0"/>
+    <w:rsid w:val="005F678E"/>
+    <w:pPr>
+      <w:ind w:left="120"/>
       <w:outlineLvl w:val="0"/>
     </w:pPr>
     <w:rPr>
-      <w:rFonts w:asciiTheme="majorHAnsi" w:eastAsiaTheme="majorEastAsia" w:hAnsiTheme="majorHAnsi" w:cstheme="majorBidi"/>
+      <w:rFonts w:eastAsiaTheme="majorEastAsia" w:cstheme="majorBidi"/>
       <w:b/>
       <w:bCs/>
-      <w:color w:val="0F4761" w:themeColor="accent1" w:themeShade="BF"/>
-      <w:sz w:val="28"/>
-      <w:szCs w:val="28"/>
+      <w:sz w:val="24"/>
+      <w:szCs w:val="24"/>
     </w:rPr>
   </w:style>
   <w:style w:type="paragraph" w:styleId="Heading2">
@@ -968,14 +973,12 @@
     <w:pPr>
       <w:keepNext/>
       <w:keepLines/>
-      <w:spacing w:before="200" w:after="0"/>
+      <w:spacing w:before="40"/>
       <w:outlineLvl w:val="1"/>
     </w:pPr>
     <w:rPr>
       <w:rFonts w:asciiTheme="majorHAnsi" w:eastAsiaTheme="majorEastAsia" w:hAnsiTheme="majorHAnsi" w:cstheme="majorBidi"/>
-      <w:b/>
-      <w:bCs/>
-      <w:color w:val="156082" w:themeColor="accent1"/>
+      <w:color w:val="0F4761" w:themeColor="accent1" w:themeShade="BF"/>
       <w:sz w:val="26"/>
       <w:szCs w:val="26"/>
     </w:rPr>
@@ -993,14 +996,14 @@
     <w:pPr>
       <w:keepNext/>
       <w:keepLines/>
-      <w:spacing w:before="200" w:after="0"/>
+      <w:spacing w:before="40"/>
       <w:outlineLvl w:val="2"/>
     </w:pPr>
     <w:rPr>
       <w:rFonts w:asciiTheme="majorHAnsi" w:eastAsiaTheme="majorEastAsia" w:hAnsiTheme="majorHAnsi" w:cstheme="majorBidi"/>
-      <w:b/>
-      <w:bCs/>
-      <w:color w:val="156082" w:themeColor="accent1"/>
+      <w:color w:val="0A2F40" w:themeColor="accent1" w:themeShade="7F"/>
+      <w:sz w:val="24"/>
+      <w:szCs w:val="24"/>
     </w:rPr>
   </w:style>
   <w:style w:type="paragraph" w:styleId="Heading4">
@@ -1016,16 +1019,14 @@
     <w:pPr>
       <w:keepNext/>
       <w:keepLines/>
-      <w:spacing w:before="200" w:after="0"/>
+      <w:spacing w:before="40"/>
       <w:outlineLvl w:val="3"/>
     </w:pPr>
     <w:rPr>
       <w:rFonts w:asciiTheme="majorHAnsi" w:eastAsiaTheme="majorEastAsia" w:hAnsiTheme="majorHAnsi" w:cstheme="majorBidi"/>
-      <w:b/>
-      <w:bCs/>
       <w:i/>
       <w:iCs/>
-      <w:color w:val="156082" w:themeColor="accent1"/>
+      <w:color w:val="0F4761" w:themeColor="accent1" w:themeShade="BF"/>
     </w:rPr>
   </w:style>
   <w:style w:type="paragraph" w:styleId="Heading5">
@@ -1041,12 +1042,12 @@
     <w:pPr>
       <w:keepNext/>
       <w:keepLines/>
-      <w:spacing w:before="200" w:after="0"/>
+      <w:spacing w:before="40"/>
       <w:outlineLvl w:val="4"/>
     </w:pPr>
     <w:rPr>
       <w:rFonts w:asciiTheme="majorHAnsi" w:eastAsiaTheme="majorEastAsia" w:hAnsiTheme="majorHAnsi" w:cstheme="majorBidi"/>
-      <w:color w:val="0A2F40" w:themeColor="accent1" w:themeShade="7F"/>
+      <w:color w:val="0F4761" w:themeColor="accent1" w:themeShade="BF"/>
     </w:rPr>
   </w:style>
   <w:style w:type="paragraph" w:styleId="Heading6">
@@ -1062,8 +1063,29 @@
     <w:pPr>
       <w:keepNext/>
       <w:keepLines/>
-      <w:spacing w:before="200" w:after="0"/>
+      <w:spacing w:before="40"/>
       <w:outlineLvl w:val="5"/>
+    </w:pPr>
+    <w:rPr>
+      <w:rFonts w:asciiTheme="majorHAnsi" w:eastAsiaTheme="majorEastAsia" w:hAnsiTheme="majorHAnsi" w:cstheme="majorBidi"/>
+      <w:color w:val="0A2F40" w:themeColor="accent1" w:themeShade="7F"/>
+    </w:rPr>
+  </w:style>
+  <w:style w:type="paragraph" w:styleId="Heading7">
+    <w:name w:val="heading 7"/>
+    <w:basedOn w:val="Normal"/>
+    <w:next w:val="Normal"/>
+    <w:link w:val="Heading7Char"/>
+    <w:uiPriority w:val="9"/>
+    <w:semiHidden/>
+    <w:unhideWhenUsed/>
+    <w:qFormat/>
+    <w:rsid w:val="00C23838"/>
+    <w:pPr>
+      <w:keepNext/>
+      <w:keepLines/>
+      <w:spacing w:before="40"/>
+      <w:outlineLvl w:val="6"/>
     </w:pPr>
     <w:rPr>
       <w:rFonts w:asciiTheme="majorHAnsi" w:eastAsiaTheme="majorEastAsia" w:hAnsiTheme="majorHAnsi" w:cstheme="majorBidi"/>
@@ -1072,11 +1094,11 @@
       <w:color w:val="0A2F40" w:themeColor="accent1" w:themeShade="7F"/>
     </w:rPr>
   </w:style>
-  <w:style w:type="paragraph" w:styleId="Heading7">
-    <w:name w:val="heading 7"/>
+  <w:style w:type="paragraph" w:styleId="Heading8">
+    <w:name w:val="heading 8"/>
     <w:basedOn w:val="Normal"/>
     <w:next w:val="Normal"/>
-    <w:link w:val="Heading7Char"/>
+    <w:link w:val="Heading8Char"/>
     <w:uiPriority w:val="9"/>
     <w:semiHidden/>
     <w:unhideWhenUsed/>
@@ -1085,62 +1107,39 @@
     <w:pPr>
       <w:keepNext/>
       <w:keepLines/>
-      <w:spacing w:before="200" w:after="0"/>
-      <w:outlineLvl w:val="6"/>
+      <w:spacing w:before="40"/>
+      <w:outlineLvl w:val="7"/>
+    </w:pPr>
+    <w:rPr>
+      <w:rFonts w:asciiTheme="majorHAnsi" w:eastAsiaTheme="majorEastAsia" w:hAnsiTheme="majorHAnsi" w:cstheme="majorBidi"/>
+      <w:color w:val="272727" w:themeColor="text1" w:themeTint="D8"/>
+      <w:sz w:val="21"/>
+      <w:szCs w:val="21"/>
+    </w:rPr>
+  </w:style>
+  <w:style w:type="paragraph" w:styleId="Heading9">
+    <w:name w:val="heading 9"/>
+    <w:basedOn w:val="Normal"/>
+    <w:next w:val="Normal"/>
+    <w:link w:val="Heading9Char"/>
+    <w:uiPriority w:val="9"/>
+    <w:semiHidden/>
+    <w:unhideWhenUsed/>
+    <w:qFormat/>
+    <w:rsid w:val="00C23838"/>
+    <w:pPr>
+      <w:keepNext/>
+      <w:keepLines/>
+      <w:spacing w:before="40"/>
+      <w:outlineLvl w:val="8"/>
     </w:pPr>
     <w:rPr>
       <w:rFonts w:asciiTheme="majorHAnsi" w:eastAsiaTheme="majorEastAsia" w:hAnsiTheme="majorHAnsi" w:cstheme="majorBidi"/>
       <w:i/>
       <w:iCs/>
-      <w:color w:val="404040" w:themeColor="text1" w:themeTint="BF"/>
-    </w:rPr>
-  </w:style>
-  <w:style w:type="paragraph" w:styleId="Heading8">
-    <w:name w:val="heading 8"/>
-    <w:basedOn w:val="Normal"/>
-    <w:next w:val="Normal"/>
-    <w:link w:val="Heading8Char"/>
-    <w:uiPriority w:val="9"/>
-    <w:semiHidden/>
-    <w:unhideWhenUsed/>
-    <w:qFormat/>
-    <w:rsid w:val="00C23838"/>
-    <w:pPr>
-      <w:keepNext/>
-      <w:keepLines/>
-      <w:spacing w:before="200" w:after="0"/>
-      <w:outlineLvl w:val="7"/>
-    </w:pPr>
-    <w:rPr>
-      <w:rFonts w:asciiTheme="majorHAnsi" w:eastAsiaTheme="majorEastAsia" w:hAnsiTheme="majorHAnsi" w:cstheme="majorBidi"/>
-      <w:color w:val="156082" w:themeColor="accent1"/>
-      <w:sz w:val="20"/>
-      <w:szCs w:val="20"/>
-    </w:rPr>
-  </w:style>
-  <w:style w:type="paragraph" w:styleId="Heading9">
-    <w:name w:val="heading 9"/>
-    <w:basedOn w:val="Normal"/>
-    <w:next w:val="Normal"/>
-    <w:link w:val="Heading9Char"/>
-    <w:uiPriority w:val="9"/>
-    <w:semiHidden/>
-    <w:unhideWhenUsed/>
-    <w:qFormat/>
-    <w:rsid w:val="00C23838"/>
-    <w:pPr>
-      <w:keepNext/>
-      <w:keepLines/>
-      <w:spacing w:before="200" w:after="0"/>
-      <w:outlineLvl w:val="8"/>
-    </w:pPr>
-    <w:rPr>
-      <w:rFonts w:asciiTheme="majorHAnsi" w:eastAsiaTheme="majorEastAsia" w:hAnsiTheme="majorHAnsi" w:cstheme="majorBidi"/>
-      <w:i/>
-      <w:iCs/>
-      <w:color w:val="404040" w:themeColor="text1" w:themeTint="BF"/>
-      <w:sz w:val="20"/>
-      <w:szCs w:val="20"/>
+      <w:color w:val="272727" w:themeColor="text1" w:themeTint="D8"/>
+      <w:sz w:val="21"/>
+      <w:szCs w:val="21"/>
     </w:rPr>
   </w:style>
   <w:style w:type="character" w:default="1" w:styleId="DefaultParagraphFont">
@@ -1173,10 +1172,13 @@
   <w:style w:type="paragraph" w:styleId="BodyText">
     <w:name w:val="Body Text"/>
     <w:basedOn w:val="Normal"/>
-    <w:qFormat/>
-    <w:pPr>
-      <w:spacing w:before="180" w:after="180"/>
-    </w:pPr>
+    <w:uiPriority w:val="1"/>
+    <w:qFormat/>
+    <w:rsid w:val="005F678E"/>
+    <w:rPr>
+      <w:sz w:val="24"/>
+      <w:szCs w:val="24"/>
+    </w:rPr>
   </w:style>
   <w:style w:type="paragraph" w:customStyle="1" w:styleId="FirstParagraph">
     <w:name w:val="First Paragraph"/>
@@ -1195,25 +1197,19 @@
   <w:style w:type="paragraph" w:styleId="Title">
     <w:name w:val="Title"/>
     <w:basedOn w:val="Normal"/>
-    <w:next w:val="Normal"/>
     <w:link w:val="TitleChar"/>
     <w:uiPriority w:val="10"/>
     <w:qFormat/>
-    <w:rsid w:val="00C23838"/>
-    <w:pPr>
-      <w:pBdr>
-        <w:bottom w:val="single" w:sz="8" w:space="4" w:color="156082" w:themeColor="accent1"/>
-      </w:pBdr>
-      <w:spacing w:after="300" w:line="240" w:lineRule="auto"/>
-      <w:contextualSpacing/>
-    </w:pPr>
-    <w:rPr>
-      <w:rFonts w:asciiTheme="majorHAnsi" w:eastAsiaTheme="majorEastAsia" w:hAnsiTheme="majorHAnsi" w:cstheme="majorBidi"/>
-      <w:color w:val="0A1D30" w:themeColor="text2" w:themeShade="BF"/>
-      <w:spacing w:val="5"/>
-      <w:kern w:val="28"/>
-      <w:sz w:val="52"/>
-      <w:szCs w:val="52"/>
+    <w:rsid w:val="005F678E"/>
+    <w:pPr>
+      <w:spacing w:before="183"/>
+      <w:ind w:left="122" w:right="358"/>
+      <w:jc w:val="center"/>
+    </w:pPr>
+    <w:rPr>
+      <w:rFonts w:eastAsiaTheme="majorEastAsia" w:cstheme="majorBidi"/>
+      <w:sz w:val="41"/>
+      <w:szCs w:val="41"/>
     </w:rPr>
   </w:style>
   <w:style w:type="character" w:customStyle="1" w:styleId="TitleChar">
@@ -1223,12 +1219,9 @@
     <w:uiPriority w:val="10"/>
     <w:rsid w:val="00C23838"/>
     <w:rPr>
-      <w:rFonts w:asciiTheme="majorHAnsi" w:eastAsiaTheme="majorEastAsia" w:hAnsiTheme="majorHAnsi" w:cstheme="majorBidi"/>
-      <w:color w:val="0A1D30" w:themeColor="text2" w:themeShade="BF"/>
-      <w:spacing w:val="5"/>
-      <w:kern w:val="28"/>
-      <w:sz w:val="52"/>
-      <w:szCs w:val="52"/>
+      <w:rFonts w:ascii="Times New Roman" w:eastAsiaTheme="majorEastAsia" w:hAnsi="Times New Roman" w:cstheme="majorBidi"/>
+      <w:sz w:val="41"/>
+      <w:szCs w:val="41"/>
     </w:rPr>
   </w:style>
   <w:style w:type="paragraph" w:styleId="Subtitle">
@@ -1243,15 +1236,12 @@
       <w:numPr>
         <w:ilvl w:val="1"/>
       </w:numPr>
-    </w:pPr>
-    <w:rPr>
-      <w:rFonts w:asciiTheme="majorHAnsi" w:eastAsiaTheme="majorEastAsia" w:hAnsiTheme="majorHAnsi" w:cstheme="majorBidi"/>
-      <w:i/>
-      <w:iCs/>
-      <w:color w:val="156082" w:themeColor="accent1"/>
+      <w:spacing w:after="160"/>
+    </w:pPr>
+    <w:rPr>
+      <w:rFonts w:asciiTheme="minorHAnsi" w:eastAsiaTheme="minorEastAsia" w:hAnsiTheme="minorHAnsi"/>
+      <w:color w:val="5A5A5A" w:themeColor="text1" w:themeTint="A5"/>
       <w:spacing w:val="15"/>
-      <w:sz w:val="24"/>
-      <w:szCs w:val="24"/>
     </w:rPr>
   </w:style>
   <w:style w:type="character" w:customStyle="1" w:styleId="SubtitleChar">
@@ -1261,13 +1251,9 @@
     <w:uiPriority w:val="11"/>
     <w:rsid w:val="00C23838"/>
     <w:rPr>
-      <w:rFonts w:asciiTheme="majorHAnsi" w:eastAsiaTheme="majorEastAsia" w:hAnsiTheme="majorHAnsi" w:cstheme="majorBidi"/>
-      <w:i/>
-      <w:iCs/>
-      <w:color w:val="156082" w:themeColor="accent1"/>
+      <w:rFonts w:eastAsiaTheme="minorEastAsia"/>
+      <w:color w:val="5A5A5A" w:themeColor="text1" w:themeTint="A5"/>
       <w:spacing w:val="15"/>
-      <w:sz w:val="24"/>
-      <w:szCs w:val="24"/>
     </w:rPr>
   </w:style>
   <w:style w:type="paragraph" w:customStyle="1" w:styleId="Author">
@@ -1297,7 +1283,7 @@
     <w:pPr>
       <w:keepNext/>
       <w:keepLines/>
-      <w:spacing w:before="300" w:after="0"/>
+      <w:spacing w:before="300"/>
       <w:jc w:val="center"/>
     </w:pPr>
     <w:rPr>
@@ -1333,12 +1319,11 @@
     <w:uiPriority w:val="9"/>
     <w:rsid w:val="00C23838"/>
     <w:rPr>
-      <w:rFonts w:asciiTheme="majorHAnsi" w:eastAsiaTheme="majorEastAsia" w:hAnsiTheme="majorHAnsi" w:cstheme="majorBidi"/>
+      <w:rFonts w:ascii="Times New Roman" w:eastAsiaTheme="majorEastAsia" w:hAnsi="Times New Roman" w:cstheme="majorBidi"/>
       <w:b/>
       <w:bCs/>
-      <w:color w:val="0F4761" w:themeColor="accent1" w:themeShade="BF"/>
-      <w:sz w:val="28"/>
-      <w:szCs w:val="28"/>
+      <w:sz w:val="24"/>
+      <w:szCs w:val="24"/>
     </w:rPr>
   </w:style>
   <w:style w:type="character" w:customStyle="1" w:styleId="Heading2Char">
@@ -1350,9 +1335,7 @@
     <w:rsid w:val="00C23838"/>
     <w:rPr>
       <w:rFonts w:asciiTheme="majorHAnsi" w:eastAsiaTheme="majorEastAsia" w:hAnsiTheme="majorHAnsi" w:cstheme="majorBidi"/>
-      <w:b/>
-      <w:bCs/>
-      <w:color w:val="156082" w:themeColor="accent1"/>
+      <w:color w:val="0F4761" w:themeColor="accent1" w:themeShade="BF"/>
       <w:sz w:val="26"/>
       <w:szCs w:val="26"/>
     </w:rPr>
@@ -1366,9 +1349,9 @@
     <w:rsid w:val="00C23838"/>
     <w:rPr>
       <w:rFonts w:asciiTheme="majorHAnsi" w:eastAsiaTheme="majorEastAsia" w:hAnsiTheme="majorHAnsi" w:cstheme="majorBidi"/>
-      <w:b/>
-      <w:bCs/>
-      <w:color w:val="156082" w:themeColor="accent1"/>
+      <w:color w:val="0A2F40" w:themeColor="accent1" w:themeShade="7F"/>
+      <w:sz w:val="24"/>
+      <w:szCs w:val="24"/>
     </w:rPr>
   </w:style>
   <w:style w:type="character" w:customStyle="1" w:styleId="Heading4Char">
@@ -1380,11 +1363,9 @@
     <w:rsid w:val="00C23838"/>
     <w:rPr>
       <w:rFonts w:asciiTheme="majorHAnsi" w:eastAsiaTheme="majorEastAsia" w:hAnsiTheme="majorHAnsi" w:cstheme="majorBidi"/>
-      <w:b/>
-      <w:bCs/>
       <w:i/>
       <w:iCs/>
-      <w:color w:val="156082" w:themeColor="accent1"/>
+      <w:color w:val="0F4761" w:themeColor="accent1" w:themeShade="BF"/>
     </w:rPr>
   </w:style>
   <w:style w:type="character" w:customStyle="1" w:styleId="Heading5Char">
@@ -1396,7 +1377,7 @@
     <w:rsid w:val="00C23838"/>
     <w:rPr>
       <w:rFonts w:asciiTheme="majorHAnsi" w:eastAsiaTheme="majorEastAsia" w:hAnsiTheme="majorHAnsi" w:cstheme="majorBidi"/>
-      <w:color w:val="0A2F40" w:themeColor="accent1" w:themeShade="7F"/>
+      <w:color w:val="0F4761" w:themeColor="accent1" w:themeShade="BF"/>
     </w:rPr>
   </w:style>
   <w:style w:type="character" w:customStyle="1" w:styleId="Heading6Char">
@@ -1408,8 +1389,6 @@
     <w:rsid w:val="00C23838"/>
     <w:rPr>
       <w:rFonts w:asciiTheme="majorHAnsi" w:eastAsiaTheme="majorEastAsia" w:hAnsiTheme="majorHAnsi" w:cstheme="majorBidi"/>
-      <w:i/>
-      <w:iCs/>
       <w:color w:val="0A2F40" w:themeColor="accent1" w:themeShade="7F"/>
     </w:rPr>
   </w:style>
@@ -1424,7 +1403,7 @@
       <w:rFonts w:asciiTheme="majorHAnsi" w:eastAsiaTheme="majorEastAsia" w:hAnsiTheme="majorHAnsi" w:cstheme="majorBidi"/>
       <w:i/>
       <w:iCs/>
-      <w:color w:val="404040" w:themeColor="text1" w:themeTint="BF"/>
+      <w:color w:val="0A2F40" w:themeColor="accent1" w:themeShade="7F"/>
     </w:rPr>
   </w:style>
   <w:style w:type="character" w:customStyle="1" w:styleId="Heading8Char">
@@ -1436,9 +1415,9 @@
     <w:rsid w:val="00C23838"/>
     <w:rPr>
       <w:rFonts w:asciiTheme="majorHAnsi" w:eastAsiaTheme="majorEastAsia" w:hAnsiTheme="majorHAnsi" w:cstheme="majorBidi"/>
-      <w:color w:val="156082" w:themeColor="accent1"/>
-      <w:sz w:val="20"/>
-      <w:szCs w:val="20"/>
+      <w:color w:val="272727" w:themeColor="text1" w:themeTint="D8"/>
+      <w:sz w:val="21"/>
+      <w:szCs w:val="21"/>
     </w:rPr>
   </w:style>
   <w:style w:type="character" w:customStyle="1" w:styleId="Heading9Char">
@@ -1452,9 +1431,9 @@
       <w:rFonts w:asciiTheme="majorHAnsi" w:eastAsiaTheme="majorEastAsia" w:hAnsiTheme="majorHAnsi" w:cstheme="majorBidi"/>
       <w:i/>
       <w:iCs/>
-      <w:color w:val="404040" w:themeColor="text1" w:themeTint="BF"/>
-      <w:sz w:val="20"/>
-      <w:szCs w:val="20"/>
+      <w:color w:val="272727" w:themeColor="text1" w:themeTint="D8"/>
+      <w:sz w:val="21"/>
+      <w:szCs w:val="21"/>
     </w:rPr>
   </w:style>
   <w:style w:type="paragraph" w:styleId="BlockText">
@@ -1523,7 +1502,6 @@
     <w:pPr>
       <w:keepNext/>
       <w:keepLines/>
-      <w:spacing w:after="0"/>
     </w:pPr>
     <w:rPr>
       <w:b/>
@@ -1539,16 +1517,17 @@
     <w:next w:val="Normal"/>
     <w:link w:val="CaptionChar"/>
     <w:uiPriority w:val="35"/>
+    <w:semiHidden/>
     <w:unhideWhenUsed/>
     <w:qFormat/>
     <w:rsid w:val="00C23838"/>
     <w:pPr>
-      <w:spacing w:line="240" w:lineRule="auto"/>
-    </w:pPr>
-    <w:rPr>
-      <w:b/>
-      <w:bCs/>
-      <w:color w:val="156082" w:themeColor="accent1"/>
+      <w:spacing w:after="200"/>
+    </w:pPr>
+    <w:rPr>
+      <w:i/>
+      <w:iCs/>
+      <w:color w:val="0E2841" w:themeColor="text2"/>
       <w:sz w:val="18"/>
       <w:szCs w:val="18"/>
     </w:rPr>
@@ -1580,43 +1559,53 @@
     <w:basedOn w:val="DefaultParagraphFont"/>
     <w:link w:val="Caption"/>
     <w:uiPriority w:val="35"/>
-    <w:rPr>
-      <w:b/>
-      <w:bCs/>
+    <w:semiHidden/>
+    <w:rPr>
+      <w:rFonts w:ascii="Times New Roman" w:hAnsi="Times New Roman"/>
+      <w:i/>
+      <w:iCs/>
+      <w:color w:val="0E2841" w:themeColor="text2"/>
+      <w:sz w:val="18"/>
+      <w:szCs w:val="18"/>
+    </w:rPr>
+  </w:style>
+  <w:style w:type="character" w:customStyle="1" w:styleId="VerbatimChar">
+    <w:name w:val="Verbatim Char"/>
+    <w:basedOn w:val="CaptionChar"/>
+    <w:rPr>
+      <w:rFonts w:ascii="Consolas" w:hAnsi="Consolas"/>
+      <w:b w:val="0"/>
+      <w:bCs w:val="0"/>
+      <w:i/>
+      <w:iCs/>
+      <w:color w:val="156082" w:themeColor="accent1"/>
+      <w:sz w:val="22"/>
+      <w:szCs w:val="18"/>
+    </w:rPr>
+  </w:style>
+  <w:style w:type="character" w:customStyle="1" w:styleId="SectionNumber">
+    <w:name w:val="Section Number"/>
+    <w:basedOn w:val="CaptionChar"/>
+    <w:rPr>
+      <w:rFonts w:ascii="Times New Roman" w:hAnsi="Times New Roman"/>
+      <w:b w:val="0"/>
+      <w:bCs w:val="0"/>
+      <w:i/>
+      <w:iCs/>
       <w:color w:val="156082" w:themeColor="accent1"/>
       <w:sz w:val="18"/>
       <w:szCs w:val="18"/>
     </w:rPr>
   </w:style>
-  <w:style w:type="character" w:customStyle="1" w:styleId="VerbatimChar">
-    <w:name w:val="Verbatim Char"/>
-    <w:basedOn w:val="CaptionChar"/>
-    <w:rPr>
-      <w:rFonts w:ascii="Consolas" w:hAnsi="Consolas"/>
-      <w:b/>
-      <w:bCs/>
-      <w:color w:val="156082" w:themeColor="accent1"/>
-      <w:sz w:val="22"/>
-      <w:szCs w:val="18"/>
-    </w:rPr>
-  </w:style>
-  <w:style w:type="character" w:customStyle="1" w:styleId="SectionNumber">
-    <w:name w:val="Section Number"/>
-    <w:basedOn w:val="CaptionChar"/>
-    <w:rPr>
-      <w:b/>
-      <w:bCs/>
-      <w:color w:val="156082" w:themeColor="accent1"/>
-      <w:sz w:val="18"/>
-      <w:szCs w:val="18"/>
-    </w:rPr>
-  </w:style>
   <w:style w:type="character" w:styleId="FootnoteReference">
     <w:name w:val="footnote reference"/>
     <w:basedOn w:val="CaptionChar"/>
     <w:rPr>
-      <w:b/>
-      <w:bCs/>
+      <w:rFonts w:ascii="Times New Roman" w:hAnsi="Times New Roman"/>
+      <w:b w:val="0"/>
+      <w:bCs w:val="0"/>
+      <w:i/>
+      <w:iCs/>
       <w:color w:val="156082" w:themeColor="accent1"/>
       <w:sz w:val="18"/>
       <w:szCs w:val="18"/>
@@ -1627,8 +1616,11 @@
     <w:name w:val="Hyperlink"/>
     <w:basedOn w:val="CaptionChar"/>
     <w:rPr>
-      <w:b/>
-      <w:bCs/>
+      <w:rFonts w:ascii="Times New Roman" w:hAnsi="Times New Roman"/>
+      <w:b w:val="0"/>
+      <w:bCs w:val="0"/>
+      <w:i/>
+      <w:iCs/>
       <w:color w:val="156082" w:themeColor="accent1"/>
       <w:sz w:val="18"/>
       <w:szCs w:val="18"/>
@@ -1639,12 +1631,25 @@
     <w:basedOn w:val="Heading1"/>
     <w:next w:val="Normal"/>
     <w:uiPriority w:val="39"/>
+    <w:semiHidden/>
     <w:unhideWhenUsed/>
     <w:qFormat/>
     <w:rsid w:val="00C23838"/>
     <w:pPr>
+      <w:keepNext/>
+      <w:keepLines/>
+      <w:spacing w:before="240"/>
+      <w:ind w:left="0"/>
       <w:outlineLvl w:val="9"/>
     </w:pPr>
+    <w:rPr>
+      <w:rFonts w:asciiTheme="majorHAnsi" w:hAnsiTheme="majorHAnsi"/>
+      <w:b w:val="0"/>
+      <w:bCs w:val="0"/>
+      <w:color w:val="0F4761" w:themeColor="accent1" w:themeShade="BF"/>
+      <w:sz w:val="32"/>
+      <w:szCs w:val="32"/>
+    </w:rPr>
   </w:style>
   <w:style w:type="character" w:styleId="Strong">
     <w:name w:val="Strong"/>
@@ -1673,20 +1678,16 @@
     <w:uiPriority w:val="1"/>
     <w:qFormat/>
     <w:rsid w:val="00C23838"/>
-    <w:pPr>
-      <w:spacing w:after="0" w:line="240" w:lineRule="auto"/>
-    </w:pPr>
+    <w:rPr>
+      <w:rFonts w:ascii="Times New Roman" w:hAnsi="Times New Roman"/>
+    </w:rPr>
   </w:style>
   <w:style w:type="paragraph" w:styleId="ListParagraph">
     <w:name w:val="List Paragraph"/>
     <w:basedOn w:val="Normal"/>
-    <w:uiPriority w:val="34"/>
-    <w:qFormat/>
-    <w:rsid w:val="00C23838"/>
-    <w:pPr>
-      <w:ind w:left="720"/>
-      <w:contextualSpacing/>
-    </w:pPr>
+    <w:uiPriority w:val="1"/>
+    <w:qFormat/>
+    <w:rsid w:val="005F678E"/>
   </w:style>
   <w:style w:type="paragraph" w:styleId="Quote">
     <w:name w:val="Quote"/>
@@ -1696,10 +1697,15 @@
     <w:uiPriority w:val="29"/>
     <w:qFormat/>
     <w:rsid w:val="00C23838"/>
+    <w:pPr>
+      <w:spacing w:before="200" w:after="160"/>
+      <w:ind w:left="864" w:right="864"/>
+      <w:jc w:val="center"/>
+    </w:pPr>
     <w:rPr>
       <w:i/>
       <w:iCs/>
-      <w:color w:val="000000" w:themeColor="text1"/>
+      <w:color w:val="404040" w:themeColor="text1" w:themeTint="BF"/>
     </w:rPr>
   </w:style>
   <w:style w:type="character" w:customStyle="1" w:styleId="QuoteChar">
@@ -1709,9 +1715,10 @@
     <w:uiPriority w:val="29"/>
     <w:rsid w:val="00C23838"/>
     <w:rPr>
+      <w:rFonts w:ascii="Times New Roman" w:hAnsi="Times New Roman"/>
       <w:i/>
       <w:iCs/>
-      <w:color w:val="000000" w:themeColor="text1"/>
+      <w:color w:val="404040" w:themeColor="text1" w:themeTint="BF"/>
     </w:rPr>
   </w:style>
   <w:style w:type="paragraph" w:styleId="IntenseQuote">
@@ -1724,14 +1731,14 @@
     <w:rsid w:val="00C23838"/>
     <w:pPr>
       <w:pBdr>
-        <w:bottom w:val="single" w:sz="4" w:space="4" w:color="156082" w:themeColor="accent1"/>
+        <w:top w:val="single" w:sz="4" w:space="10" w:color="156082" w:themeColor="accent1"/>
+        <w:bottom w:val="single" w:sz="4" w:space="10" w:color="156082" w:themeColor="accent1"/>
       </w:pBdr>
-      <w:spacing w:before="200" w:after="280"/>
-      <w:ind w:left="936" w:right="936"/>
-    </w:pPr>
-    <w:rPr>
-      <w:b/>
-      <w:bCs/>
+      <w:spacing w:before="360" w:after="360"/>
+      <w:ind w:left="864" w:right="864"/>
+      <w:jc w:val="center"/>
+    </w:pPr>
+    <w:rPr>
       <w:i/>
       <w:iCs/>
       <w:color w:val="156082" w:themeColor="accent1"/>
@@ -1744,77 +1751,86 @@
     <w:uiPriority w:val="30"/>
     <w:rsid w:val="00C23838"/>
     <w:rPr>
+      <w:rFonts w:ascii="Times New Roman" w:hAnsi="Times New Roman"/>
+      <w:i/>
+      <w:iCs/>
+      <w:color w:val="156082" w:themeColor="accent1"/>
+    </w:rPr>
+  </w:style>
+  <w:style w:type="character" w:styleId="SubtleEmphasis">
+    <w:name w:val="Subtle Emphasis"/>
+    <w:basedOn w:val="DefaultParagraphFont"/>
+    <w:uiPriority w:val="19"/>
+    <w:qFormat/>
+    <w:rsid w:val="00C23838"/>
+    <w:rPr>
+      <w:i/>
+      <w:iCs/>
+      <w:color w:val="404040" w:themeColor="text1" w:themeTint="BF"/>
+    </w:rPr>
+  </w:style>
+  <w:style w:type="character" w:styleId="IntenseEmphasis">
+    <w:name w:val="Intense Emphasis"/>
+    <w:basedOn w:val="DefaultParagraphFont"/>
+    <w:uiPriority w:val="21"/>
+    <w:qFormat/>
+    <w:rsid w:val="00C23838"/>
+    <w:rPr>
+      <w:i/>
+      <w:iCs/>
+      <w:color w:val="156082" w:themeColor="accent1"/>
+    </w:rPr>
+  </w:style>
+  <w:style w:type="character" w:styleId="SubtleReference">
+    <w:name w:val="Subtle Reference"/>
+    <w:basedOn w:val="DefaultParagraphFont"/>
+    <w:uiPriority w:val="31"/>
+    <w:qFormat/>
+    <w:rsid w:val="00C23838"/>
+    <w:rPr>
+      <w:smallCaps/>
+      <w:color w:val="5A5A5A" w:themeColor="text1" w:themeTint="A5"/>
+    </w:rPr>
+  </w:style>
+  <w:style w:type="character" w:styleId="IntenseReference">
+    <w:name w:val="Intense Reference"/>
+    <w:basedOn w:val="DefaultParagraphFont"/>
+    <w:uiPriority w:val="32"/>
+    <w:qFormat/>
+    <w:rsid w:val="00C23838"/>
+    <w:rPr>
+      <w:b/>
+      <w:bCs/>
+      <w:smallCaps/>
+      <w:color w:val="156082" w:themeColor="accent1"/>
+      <w:spacing w:val="5"/>
+    </w:rPr>
+  </w:style>
+  <w:style w:type="character" w:styleId="BookTitle">
+    <w:name w:val="Book Title"/>
+    <w:basedOn w:val="DefaultParagraphFont"/>
+    <w:uiPriority w:val="33"/>
+    <w:qFormat/>
+    <w:rsid w:val="00C23838"/>
+    <w:rPr>
       <w:b/>
       <w:bCs/>
       <w:i/>
       <w:iCs/>
-      <w:color w:val="156082" w:themeColor="accent1"/>
-    </w:rPr>
-  </w:style>
-  <w:style w:type="character" w:styleId="SubtleEmphasis">
-    <w:name w:val="Subtle Emphasis"/>
-    <w:basedOn w:val="DefaultParagraphFont"/>
-    <w:uiPriority w:val="19"/>
-    <w:qFormat/>
-    <w:rsid w:val="00C23838"/>
-    <w:rPr>
-      <w:i/>
-      <w:iCs/>
-      <w:color w:val="808080" w:themeColor="text1" w:themeTint="7F"/>
-    </w:rPr>
-  </w:style>
-  <w:style w:type="character" w:styleId="IntenseEmphasis">
-    <w:name w:val="Intense Emphasis"/>
-    <w:basedOn w:val="DefaultParagraphFont"/>
-    <w:uiPriority w:val="21"/>
-    <w:qFormat/>
-    <w:rsid w:val="00C23838"/>
-    <w:rPr>
-      <w:b/>
-      <w:bCs/>
-      <w:i/>
-      <w:iCs/>
-      <w:color w:val="156082" w:themeColor="accent1"/>
-    </w:rPr>
-  </w:style>
-  <w:style w:type="character" w:styleId="SubtleReference">
-    <w:name w:val="Subtle Reference"/>
-    <w:basedOn w:val="DefaultParagraphFont"/>
-    <w:uiPriority w:val="31"/>
-    <w:qFormat/>
-    <w:rsid w:val="00C23838"/>
-    <w:rPr>
-      <w:smallCaps/>
-      <w:color w:val="E97132" w:themeColor="accent2"/>
-      <w:u w:val="single"/>
-    </w:rPr>
-  </w:style>
-  <w:style w:type="character" w:styleId="IntenseReference">
-    <w:name w:val="Intense Reference"/>
-    <w:basedOn w:val="DefaultParagraphFont"/>
-    <w:uiPriority w:val="32"/>
-    <w:qFormat/>
-    <w:rsid w:val="00C23838"/>
-    <w:rPr>
-      <w:b/>
-      <w:bCs/>
-      <w:smallCaps/>
-      <w:color w:val="E97132" w:themeColor="accent2"/>
       <w:spacing w:val="5"/>
-      <w:u w:val="single"/>
-    </w:rPr>
-  </w:style>
-  <w:style w:type="character" w:styleId="BookTitle">
-    <w:name w:val="Book Title"/>
-    <w:basedOn w:val="DefaultParagraphFont"/>
-    <w:uiPriority w:val="33"/>
-    <w:qFormat/>
-    <w:rsid w:val="00C23838"/>
-    <w:rPr>
-      <w:b/>
-      <w:bCs/>
-      <w:smallCaps/>
-      <w:spacing w:val="5"/>
+    </w:rPr>
+  </w:style>
+  <w:style w:type="paragraph" w:customStyle="1" w:styleId="TableParagraph">
+    <w:name w:val="Table Paragraph"/>
+    <w:basedOn w:val="Normal"/>
+    <w:uiPriority w:val="1"/>
+    <w:qFormat/>
+    <w:rsid w:val="005F678E"/>
+    <w:pPr>
+      <w:jc w:val="center"/>
+    </w:pPr>
+    <w:rPr>
+      <w:rFonts w:eastAsia="Times New Roman" w:cs="Times New Roman"/>
     </w:rPr>
   </w:style>
 </w:styles>

</xml_diff>